<commit_message>
usakov done on лет
</commit_message>
<xml_diff>
--- a/game.docx
+++ b/game.docx
@@ -112,6 +112,11 @@
       </w:r>
     </w:p>
     <w:p>
+      <w:pPr>
+        <w:rPr>
+          <w:color w:val="FFFFFF" w:themeColor="background1"/>
+        </w:rPr>
+      </w:pPr>
       <w:r>
         <w:rPr>
           <w:color w:val="FFFFFF" w:themeColor="background1"/>
@@ -125,7 +130,34 @@
         <w:t xml:space="preserve">падаю в забвение </w:t>
       </w:r>
       <w:r>
+        <w:rPr>
+          <w:color w:val="FFFFFF" w:themeColor="background1"/>
+        </w:rPr>
         <w:t>экстаза</w:t>
+      </w:r>
+    </w:p>
+    <w:p>
+      <w:pPr>
+        <w:rPr>
+          <w:color w:val="FFFFFF" w:themeColor="background1"/>
+        </w:rPr>
+      </w:pPr>
+      <w:r>
+        <w:rPr>
+          <w:color w:val="FFFFFF" w:themeColor="background1"/>
+        </w:rPr>
+        <w:t>Не против жестокого проказа,</w:t>
+      </w:r>
+    </w:p>
+    <w:p>
+      <w:r>
+        <w:rPr>
+          <w:color w:val="FFFFFF" w:themeColor="background1"/>
+        </w:rPr>
+        <w:t xml:space="preserve">Ведь мы живем лишь пару </w:t>
+      </w:r>
+      <w:r>
+        <w:t>лет</w:t>
       </w:r>
     </w:p>
     <w:sectPr>

</xml_diff>

<commit_message>
Usakov done on чего?
</commit_message>
<xml_diff>
--- a/game.docx
+++ b/game.docx
@@ -44,7 +44,39 @@
         <w:rPr>
           <w:color w:val="FFFFFF" w:themeColor="background1"/>
         </w:rPr>
-        <w:t>Я вот сижу и ем свою лапшу,</w:t>
+        <w:t xml:space="preserve">Я вот сижу и ем свою </w:t>
+      </w:r>
+      <w:r>
+        <w:rPr>
+          <w:color w:val="FFFFFF" w:themeColor="background1"/>
+        </w:rPr>
+        <w:t>лапшу,</w:t>
+      </w:r>
+    </w:p>
+    <w:p>
+      <w:pPr>
+        <w:rPr>
+          <w:color w:val="FFFFFF" w:themeColor="background1"/>
+        </w:rPr>
+      </w:pPr>
+      <w:r>
+        <w:rPr>
+          <w:color w:val="FFFFFF" w:themeColor="background1"/>
+        </w:rPr>
+        <w:t>А лучше бы сидел и пел гачу.</w:t>
+      </w:r>
+    </w:p>
+    <w:p>
+      <w:pPr>
+        <w:rPr>
+          <w:color w:val="FFFFFF" w:themeColor="background1"/>
+        </w:rPr>
+      </w:pPr>
+      <w:r>
+        <w:rPr>
+          <w:color w:val="FFFFFF" w:themeColor="background1"/>
+        </w:rPr>
+        <w:t>И я опять к нему-то и лечу,</w:t>
       </w:r>
     </w:p>
     <w:p>
@@ -52,10 +84,10 @@
         <w:rPr>
           <w:color w:val="FFFFFF" w:themeColor="background1"/>
         </w:rPr>
-        <w:t xml:space="preserve">А лучше бы сидел и пел </w:t>
+        <w:t xml:space="preserve">Скажи, зачем, куда, и для </w:t>
       </w:r>
       <w:r>
-        <w:t>гачу.</w:t>
+        <w:t>чего?</w:t>
       </w:r>
     </w:p>
     <w:sectPr>

</xml_diff>

<commit_message>
Usakov done on сил
</commit_message>
<xml_diff>
--- a/game.docx
+++ b/game.docx
@@ -53,19 +53,11 @@
           <w:color w:val="FFFFFF" w:themeColor="background1"/>
         </w:rPr>
       </w:pPr>
-      <w:proofErr w:type="gramStart"/>
-      <w:r>
-        <w:rPr>
-          <w:color w:val="FFFFFF" w:themeColor="background1"/>
-        </w:rPr>
-        <w:t>Там где</w:t>
-      </w:r>
-      <w:proofErr w:type="gramEnd"/>
-      <w:r>
-        <w:rPr>
-          <w:color w:val="FFFFFF" w:themeColor="background1"/>
-        </w:rPr>
-        <w:t>-то весной я тебя</w:t>
+      <w:r>
+        <w:rPr>
+          <w:color w:val="FFFFFF" w:themeColor="background1"/>
+        </w:rPr>
+        <w:t>Там где-то весной я тебя</w:t>
       </w:r>
       <w:r>
         <w:rPr>
@@ -102,6 +94,16 @@
       </w:r>
       <w:r>
         <w:t>кошмаром.</w:t>
+      </w:r>
+    </w:p>
+    <w:p>
+      <w:r>
+        <w:t>Родился, жаль, всего лишь был богом.</w:t>
+      </w:r>
+    </w:p>
+    <w:p>
+      <w:r>
+        <w:t>И сын родился у него, но без сил…</w:t>
       </w:r>
     </w:p>
     <w:sectPr>
@@ -237,6 +239,7 @@
     <w:lsdException w:name="HTML Sample" w:semiHidden="1" w:unhideWhenUsed="1"/>
     <w:lsdException w:name="HTML Typewriter" w:semiHidden="1" w:unhideWhenUsed="1"/>
     <w:lsdException w:name="HTML Variable" w:semiHidden="1" w:unhideWhenUsed="1"/>
+    <w:lsdException w:name="Normal Table" w:semiHidden="1" w:unhideWhenUsed="1"/>
     <w:lsdException w:name="annotation subject" w:semiHidden="1" w:unhideWhenUsed="1"/>
     <w:lsdException w:name="No List" w:semiHidden="1" w:unhideWhenUsed="1"/>
     <w:lsdException w:name="Outline List 1" w:semiHidden="1" w:unhideWhenUsed="1"/>
@@ -279,8 +282,11 @@
     <w:lsdException w:name="Table Contemporary" w:semiHidden="1" w:unhideWhenUsed="1"/>
     <w:lsdException w:name="Table Elegant" w:semiHidden="1" w:unhideWhenUsed="1"/>
     <w:lsdException w:name="Table Professional" w:semiHidden="1" w:unhideWhenUsed="1"/>
+    <w:lsdException w:name="Table Subtle 1" w:semiHidden="1" w:unhideWhenUsed="1"/>
     <w:lsdException w:name="Table Subtle 2" w:semiHidden="1" w:unhideWhenUsed="1"/>
     <w:lsdException w:name="Table Web 1" w:semiHidden="1" w:unhideWhenUsed="1"/>
+    <w:lsdException w:name="Table Web 2" w:semiHidden="1" w:unhideWhenUsed="1"/>
+    <w:lsdException w:name="Table Web 3" w:semiHidden="1" w:unhideWhenUsed="1"/>
     <w:lsdException w:name="Balloon Text" w:semiHidden="1" w:unhideWhenUsed="1"/>
     <w:lsdException w:name="Table Grid" w:uiPriority="39"/>
     <w:lsdException w:name="Table Theme" w:semiHidden="1" w:unhideWhenUsed="1"/>

</xml_diff>

<commit_message>
Usakov done on буду
</commit_message>
<xml_diff>
--- a/game.docx
+++ b/game.docx
@@ -97,6 +97,16 @@
       </w:r>
       <w:r>
         <w:t xml:space="preserve"> ждёт…</w:t>
+      </w:r>
+    </w:p>
+    <w:p>
+      <w:r>
+        <w:t>А мне старушка теплые варенки плетет,</w:t>
+      </w:r>
+    </w:p>
+    <w:p>
+      <w:r>
+        <w:t>Но не учла она что я побольше буду</w:t>
       </w:r>
     </w:p>
     <w:sectPr>
@@ -232,6 +242,7 @@
     <w:lsdException w:name="HTML Sample" w:semiHidden="1" w:unhideWhenUsed="1"/>
     <w:lsdException w:name="HTML Typewriter" w:semiHidden="1" w:unhideWhenUsed="1"/>
     <w:lsdException w:name="HTML Variable" w:semiHidden="1" w:unhideWhenUsed="1"/>
+    <w:lsdException w:name="Normal Table" w:semiHidden="1" w:unhideWhenUsed="1"/>
     <w:lsdException w:name="annotation subject" w:semiHidden="1" w:unhideWhenUsed="1"/>
     <w:lsdException w:name="No List" w:semiHidden="1" w:unhideWhenUsed="1"/>
     <w:lsdException w:name="Outline List 1" w:semiHidden="1" w:unhideWhenUsed="1"/>
@@ -274,8 +285,11 @@
     <w:lsdException w:name="Table Contemporary" w:semiHidden="1" w:unhideWhenUsed="1"/>
     <w:lsdException w:name="Table Elegant" w:semiHidden="1" w:unhideWhenUsed="1"/>
     <w:lsdException w:name="Table Professional" w:semiHidden="1" w:unhideWhenUsed="1"/>
+    <w:lsdException w:name="Table Subtle 1" w:semiHidden="1" w:unhideWhenUsed="1"/>
     <w:lsdException w:name="Table Subtle 2" w:semiHidden="1" w:unhideWhenUsed="1"/>
     <w:lsdException w:name="Table Web 1" w:semiHidden="1" w:unhideWhenUsed="1"/>
+    <w:lsdException w:name="Table Web 2" w:semiHidden="1" w:unhideWhenUsed="1"/>
+    <w:lsdException w:name="Table Web 3" w:semiHidden="1" w:unhideWhenUsed="1"/>
     <w:lsdException w:name="Balloon Text" w:semiHidden="1" w:unhideWhenUsed="1"/>
     <w:lsdException w:name="Table Grid" w:uiPriority="39"/>
     <w:lsdException w:name="Table Theme" w:semiHidden="1" w:unhideWhenUsed="1"/>

</xml_diff>